<commit_message>
references checked for revision, track changes intregrated
</commit_message>
<xml_diff>
--- a/word_revision/cover_letter.docx
+++ b/word_revision/cover_letter.docx
@@ -13,7 +13,7 @@
         <w:rPr>
           <w:szCs w:val="24"/>
         </w:rPr>
-        <w:t>February</w:t>
+        <w:t>March</w:t>
       </w:r>
       <w:r>
         <w:rPr>
@@ -25,8 +25,10 @@
         <w:rPr>
           <w:szCs w:val="24"/>
         </w:rPr>
-        <w:t>14</w:t>
-      </w:r>
+        <w:t>20</w:t>
+      </w:r>
+      <w:bookmarkStart w:id="0" w:name="_GoBack"/>
+      <w:bookmarkEnd w:id="0"/>
       <w:r>
         <w:rPr>
           <w:szCs w:val="24"/>
@@ -241,15 +243,7 @@
         <w:rPr>
           <w:szCs w:val="24"/>
         </w:rPr>
-        <w:t>We sincerely thank the reviewers for their comments on our orig</w:t>
-      </w:r>
-      <w:bookmarkStart w:id="0" w:name="_GoBack"/>
-      <w:bookmarkEnd w:id="0"/>
-      <w:r>
-        <w:rPr>
-          <w:szCs w:val="24"/>
-        </w:rPr>
-        <w:t xml:space="preserve">inal submission, all of which we have addressed to the best of our abilities in the attached response.  To summarize, we have responded to the concerns of the first reviewer regarding clarification of our </w:t>
+        <w:t xml:space="preserve">We sincerely thank the reviewers for their comments on our original submission, all of which we have addressed to the best of our abilities in the attached response.  To summarize, we have responded to the concerns of the first reviewer regarding clarification of our </w:t>
       </w:r>
       <w:r>
         <w:rPr>
@@ -261,7 +255,33 @@
         <w:rPr>
           <w:szCs w:val="24"/>
         </w:rPr>
-        <w:t xml:space="preserve"> novelty of the approach.  In particular, we have revised the introduction, methods, and discussion accordingly, and have provided an additional analysis of trends in seagrass light requirements in Tampa Bay for an approximate twenty-year period.  The revisions in response to the first reviewer also address many of the concerns for the second reviewer, particularly with clarification of our methods.  </w:t>
+        <w:t xml:space="preserve"> novelty of the approach.  In particular, we have revised the introduction, methods, and discussion accordingly, and have provided an additional analysis of trends in seagrass light requirements in Tampa Bay for an approximate </w:t>
+      </w:r>
+      <w:proofErr w:type="gramStart"/>
+      <w:r>
+        <w:rPr>
+          <w:szCs w:val="24"/>
+        </w:rPr>
+        <w:t>twenty-</w:t>
+      </w:r>
+      <w:r>
+        <w:rPr>
+          <w:szCs w:val="24"/>
+        </w:rPr>
+        <w:t xml:space="preserve">five </w:t>
+      </w:r>
+      <w:r>
+        <w:rPr>
+          <w:szCs w:val="24"/>
+        </w:rPr>
+        <w:t>year</w:t>
+      </w:r>
+      <w:proofErr w:type="gramEnd"/>
+      <w:r>
+        <w:rPr>
+          <w:szCs w:val="24"/>
+        </w:rPr>
+        <w:t xml:space="preserve"> period.  The revisions in response to the first reviewer also address many of the concerns for the second reviewer, particularly with clarification of our methods.  </w:t>
       </w:r>
     </w:p>
     <w:p>
@@ -1639,6 +1659,7 @@
     <w:lsdException w:name="HTML Sample" w:semiHidden="1" w:unhideWhenUsed="1"/>
     <w:lsdException w:name="HTML Typewriter" w:semiHidden="1" w:unhideWhenUsed="1"/>
     <w:lsdException w:name="HTML Variable" w:semiHidden="1" w:unhideWhenUsed="1"/>
+    <w:lsdException w:name="Normal Table" w:semiHidden="1" w:unhideWhenUsed="1"/>
     <w:lsdException w:name="annotation subject" w:semiHidden="1" w:unhideWhenUsed="1"/>
     <w:lsdException w:name="No List" w:semiHidden="1" w:unhideWhenUsed="1"/>
     <w:lsdException w:name="Outline List 1" w:semiHidden="1" w:unhideWhenUsed="1"/>
@@ -1685,7 +1706,9 @@
     <w:lsdException w:name="Table Subtle 2" w:semiHidden="1" w:unhideWhenUsed="1"/>
     <w:lsdException w:name="Table Web 1" w:semiHidden="1" w:unhideWhenUsed="1"/>
     <w:lsdException w:name="Table Web 2" w:semiHidden="1" w:unhideWhenUsed="1"/>
+    <w:lsdException w:name="Table Web 3" w:semiHidden="1" w:unhideWhenUsed="1"/>
     <w:lsdException w:name="Balloon Text" w:semiHidden="1" w:unhideWhenUsed="1"/>
+    <w:lsdException w:name="Table Theme" w:semiHidden="1" w:unhideWhenUsed="1"/>
     <w:lsdException w:name="Placeholder Text" w:semiHidden="1" w:uiPriority="99"/>
     <w:lsdException w:name="No Spacing" w:uiPriority="1" w:qFormat="1"/>
     <w:lsdException w:name="Light Shading" w:uiPriority="60"/>

</xml_diff>

<commit_message>
revision submitted to ESCO
</commit_message>
<xml_diff>
--- a/word_revision/cover_letter.docx
+++ b/word_revision/cover_letter.docx
@@ -25,10 +25,14 @@
         <w:rPr>
           <w:szCs w:val="24"/>
         </w:rPr>
-        <w:t>20</w:t>
-      </w:r>
-      <w:bookmarkStart w:id="0" w:name="_GoBack"/>
-      <w:bookmarkEnd w:id="0"/>
+        <w:t>2</w:t>
+      </w:r>
+      <w:r>
+        <w:rPr>
+          <w:szCs w:val="24"/>
+        </w:rPr>
+        <w:t>2</w:t>
+      </w:r>
       <w:r>
         <w:rPr>
           <w:szCs w:val="24"/>
@@ -243,7 +247,19 @@
         <w:rPr>
           <w:szCs w:val="24"/>
         </w:rPr>
-        <w:t xml:space="preserve">We sincerely thank the reviewers for their comments on our original submission, all of which we have addressed to the best of our abilities in the attached response.  To summarize, we have responded to the concerns of the first reviewer regarding clarification of our </w:t>
+        <w:t>We sincerely thank the reviewers for their comments on our original submission, all o</w:t>
+      </w:r>
+      <w:r>
+        <w:rPr>
+          <w:szCs w:val="24"/>
+        </w:rPr>
+        <w:t xml:space="preserve">f which we have addressed </w:t>
+      </w:r>
+      <w:r>
+        <w:rPr>
+          <w:szCs w:val="24"/>
+        </w:rPr>
+        <w:t xml:space="preserve">in the attached response.  To summarize, we have responded to the concerns of the first reviewer regarding clarification of our </w:t>
       </w:r>
       <w:r>
         <w:rPr>
@@ -255,33 +271,33 @@
         <w:rPr>
           <w:szCs w:val="24"/>
         </w:rPr>
-        <w:t xml:space="preserve"> novelty of the approach.  In particular, we have revised the introduction, methods, and discussion accordingly, and have provided an additional analysis of trends in seagrass light requirements in Tampa Bay for an approximate </w:t>
-      </w:r>
-      <w:proofErr w:type="gramStart"/>
-      <w:r>
-        <w:rPr>
-          <w:szCs w:val="24"/>
-        </w:rPr>
-        <w:t>twenty-</w:t>
-      </w:r>
-      <w:r>
-        <w:rPr>
-          <w:szCs w:val="24"/>
-        </w:rPr>
-        <w:t xml:space="preserve">five </w:t>
-      </w:r>
-      <w:r>
-        <w:rPr>
-          <w:szCs w:val="24"/>
-        </w:rPr>
-        <w:t>year</w:t>
-      </w:r>
-      <w:proofErr w:type="gramEnd"/>
-      <w:r>
-        <w:rPr>
-          <w:szCs w:val="24"/>
-        </w:rPr>
-        <w:t xml:space="preserve"> period.  The revisions in response to the first reviewer also address many of the concerns for the second reviewer, particularly with clarification of our methods.  </w:t>
+        <w:t xml:space="preserve"> novelty of the approach.  In particular, we have revised the introduction, methods, and discussion accordingly, and have provided an additional analysis of trends in seagrass light re</w:t>
+      </w:r>
+      <w:r>
+        <w:rPr>
+          <w:szCs w:val="24"/>
+        </w:rPr>
+        <w:t>quirements in Tampa Bay over twenty-five years</w:t>
+      </w:r>
+      <w:r>
+        <w:rPr>
+          <w:szCs w:val="24"/>
+        </w:rPr>
+        <w:t xml:space="preserve">.  </w:t>
+      </w:r>
+      <w:r>
+        <w:rPr>
+          <w:szCs w:val="24"/>
+        </w:rPr>
+        <w:t xml:space="preserve">We believe this new analysis is a specific example of the scalability and novelty of our approach.  </w:t>
+      </w:r>
+      <w:bookmarkStart w:id="0" w:name="_GoBack"/>
+      <w:bookmarkEnd w:id="0"/>
+      <w:r>
+        <w:rPr>
+          <w:szCs w:val="24"/>
+        </w:rPr>
+        <w:t xml:space="preserve">The revisions in response to the first reviewer also address many of the concerns for the second reviewer, particularly with clarification of our methods.  </w:t>
       </w:r>
     </w:p>
     <w:p>
@@ -301,7 +317,19 @@
         <w:rPr>
           <w:szCs w:val="24"/>
         </w:rPr>
-        <w:t xml:space="preserve">We are confident that these revisions have improved the content of the manuscript. </w:t>
+        <w:t>We are confident tha</w:t>
+      </w:r>
+      <w:r>
+        <w:rPr>
+          <w:szCs w:val="24"/>
+        </w:rPr>
+        <w:t>t these revisions have improved</w:t>
+      </w:r>
+      <w:r>
+        <w:rPr>
+          <w:szCs w:val="24"/>
+        </w:rPr>
+        <w:t xml:space="preserve"> the manuscript. </w:t>
       </w:r>
       <w:r>
         <w:rPr>

</xml_diff>